<commit_message>
initial answers for Q1
</commit_message>
<xml_diff>
--- a/hw5.docx
+++ b/hw5.docx
@@ -27,7 +27,16 @@
       </w:r>
       <w:r>
         <w:br/>
-        <w:t>Name: __________________________ </w:t>
+        <w:t>Name: __</w:t>
+      </w:r>
+      <w:r>
+        <w:rPr>
+          <w:color w:val="0F9ED5" w:themeColor="accent4"/>
+        </w:rPr>
+        <w:t>Madihah Shaik</w:t>
+      </w:r>
+      <w:r>
+        <w:t>________________________ </w:t>
       </w:r>
       <w:r>
         <w:br/>
@@ -178,11 +187,15 @@
           </m:rPr>
           <w:rPr>
             <w:rFonts w:ascii="Cambria Math" w:hAnsi="Cambria Math"/>
+            <w:highlight w:val="lightGray"/>
           </w:rPr>
           <m:t>▫</m:t>
         </m:r>
       </m:oMath>
       <w:r>
+        <w:rPr>
+          <w:highlight w:val="lightGray"/>
+        </w:rPr>
         <w:t xml:space="preserve"> A decoder model</w:t>
       </w:r>
       <w:r>
@@ -209,11 +222,15 @@
           </m:rPr>
           <w:rPr>
             <w:rFonts w:ascii="Cambria Math" w:hAnsi="Cambria Math"/>
+            <w:highlight w:val="lightGray"/>
           </w:rPr>
           <m:t>▫</m:t>
         </m:r>
       </m:oMath>
       <w:r>
+        <w:rPr>
+          <w:highlight w:val="lightGray"/>
+        </w:rPr>
         <w:t xml:space="preserve"> An encoder model</w:t>
       </w:r>
       <w:r>
@@ -274,11 +291,15 @@
           </m:rPr>
           <w:rPr>
             <w:rFonts w:ascii="Cambria Math" w:hAnsi="Cambria Math"/>
+            <w:highlight w:val="lightGray"/>
           </w:rPr>
           <m:t>▫</m:t>
         </m:r>
       </m:oMath>
       <w:r>
+        <w:rPr>
+          <w:highlight w:val="lightGray"/>
+        </w:rPr>
         <w:t xml:space="preserve"> Sentiment classification (input a piece of text and output a 0/1 to denote positive or negative sentiment)</w:t>
       </w:r>
       <w:r>
@@ -291,11 +312,15 @@
           </m:rPr>
           <w:rPr>
             <w:rFonts w:ascii="Cambria Math" w:hAnsi="Cambria Math"/>
+            <w:highlight w:val="lightGray"/>
           </w:rPr>
           <m:t>▫</m:t>
         </m:r>
       </m:oMath>
       <w:r>
+        <w:rPr>
+          <w:highlight w:val="lightGray"/>
+        </w:rPr>
         <w:t xml:space="preserve"> Gender recognition from speech (input an audio clip and output a label indicating the speaker’s gender)</w:t>
       </w:r>
       <w:r>
@@ -322,14 +347,21 @@
           </m:rPr>
           <w:rPr>
             <w:rFonts w:ascii="Cambria Math" w:hAnsi="Cambria Math"/>
+            <w:highlight w:val="lightGray"/>
           </w:rPr>
           <m:t>▫</m:t>
         </m:r>
       </m:oMath>
       <w:r>
+        <w:rPr>
+          <w:highlight w:val="lightGray"/>
+        </w:rPr>
         <w:t xml:space="preserve"> The model is a fine-tuned version of a pretrained model and it picked up its bias from it.</w:t>
       </w:r>
       <w:r>
+        <w:rPr>
+          <w:highlight w:val="lightGray"/>
+        </w:rPr>
         <w:br/>
       </w:r>
       <m:oMath>
@@ -339,14 +371,21 @@
           </m:rPr>
           <w:rPr>
             <w:rFonts w:ascii="Cambria Math" w:hAnsi="Cambria Math"/>
+            <w:highlight w:val="lightGray"/>
           </w:rPr>
           <m:t>▫</m:t>
         </m:r>
       </m:oMath>
       <w:r>
+        <w:rPr>
+          <w:highlight w:val="lightGray"/>
+        </w:rPr>
         <w:t xml:space="preserve"> The data the model was trained on is biased.</w:t>
       </w:r>
       <w:r>
+        <w:rPr>
+          <w:highlight w:val="lightGray"/>
+        </w:rPr>
         <w:br/>
       </w:r>
       <m:oMath>
@@ -356,11 +395,15 @@
           </m:rPr>
           <w:rPr>
             <w:rFonts w:ascii="Cambria Math" w:hAnsi="Cambria Math"/>
+            <w:highlight w:val="lightGray"/>
           </w:rPr>
           <m:t>▫</m:t>
         </m:r>
       </m:oMath>
       <w:r>
+        <w:rPr>
+          <w:highlight w:val="lightGray"/>
+        </w:rPr>
         <w:t xml:space="preserve"> The metric the model was optimizing for is biased.</w:t>
       </w:r>
       <w:r>
@@ -387,11 +430,15 @@
           </m:rPr>
           <w:rPr>
             <w:rFonts w:ascii="Cambria Math" w:hAnsi="Cambria Math"/>
+            <w:highlight w:val="lightGray"/>
           </w:rPr>
           <m:t>▫</m:t>
         </m:r>
       </m:oMath>
       <w:r>
+        <w:rPr>
+          <w:highlight w:val="lightGray"/>
+        </w:rPr>
         <w:t xml:space="preserve"> 2: The sequence length and the batch size</w:t>
       </w:r>
       <w:r>
@@ -640,11 +687,15 @@
           </m:rPr>
           <w:rPr>
             <w:rFonts w:ascii="Cambria Math" w:hAnsi="Cambria Math"/>
+            <w:highlight w:val="lightGray"/>
           </w:rPr>
           <m:t>▫</m:t>
         </m:r>
       </m:oMath>
       <w:r>
+        <w:rPr>
+          <w:highlight w:val="lightGray"/>
+        </w:rPr>
         <w:t xml:space="preserve"> Estimating P(</w:t>
       </w:r>
       <m:oMath>
@@ -653,6 +704,7 @@
             <m:ctrlPr>
               <w:rPr>
                 <w:rFonts w:ascii="Cambria Math" w:hAnsi="Cambria Math"/>
+                <w:highlight w:val="lightGray"/>
               </w:rPr>
             </m:ctrlPr>
           </m:sSubPr>
@@ -660,6 +712,7 @@
             <m:r>
               <w:rPr>
                 <w:rFonts w:ascii="Cambria Math" w:hAnsi="Cambria Math"/>
+                <w:highlight w:val="lightGray"/>
               </w:rPr>
               <m:t>y</m:t>
             </m:r>
@@ -668,6 +721,7 @@
             <m:r>
               <w:rPr>
                 <w:rFonts w:ascii="Cambria Math" w:hAnsi="Cambria Math"/>
+                <w:highlight w:val="lightGray"/>
               </w:rPr>
               <m:t>t</m:t>
             </m:r>
@@ -679,6 +733,7 @@
           </m:rPr>
           <w:rPr>
             <w:rFonts w:ascii="Cambria Math" w:hAnsi="Cambria Math"/>
+            <w:highlight w:val="lightGray"/>
           </w:rPr>
           <m:t>|</m:t>
         </m:r>
@@ -687,6 +742,7 @@
             <m:ctrlPr>
               <w:rPr>
                 <w:rFonts w:ascii="Cambria Math" w:hAnsi="Cambria Math"/>
+                <w:highlight w:val="lightGray"/>
               </w:rPr>
             </m:ctrlPr>
           </m:sSubPr>
@@ -694,6 +750,7 @@
             <m:r>
               <w:rPr>
                 <w:rFonts w:ascii="Cambria Math" w:hAnsi="Cambria Math"/>
+                <w:highlight w:val="lightGray"/>
               </w:rPr>
               <m:t>y</m:t>
             </m:r>
@@ -702,6 +759,7 @@
             <m:r>
               <w:rPr>
                 <w:rFonts w:ascii="Cambria Math" w:hAnsi="Cambria Math"/>
+                <w:highlight w:val="lightGray"/>
               </w:rPr>
               <m:t>1</m:t>
             </m:r>
@@ -713,6 +771,7 @@
           </m:rPr>
           <w:rPr>
             <w:rFonts w:ascii="Cambria Math" w:hAnsi="Cambria Math"/>
+            <w:highlight w:val="lightGray"/>
           </w:rPr>
           <m:t>,</m:t>
         </m:r>
@@ -721,6 +780,7 @@
             <m:ctrlPr>
               <w:rPr>
                 <w:rFonts w:ascii="Cambria Math" w:hAnsi="Cambria Math"/>
+                <w:highlight w:val="lightGray"/>
               </w:rPr>
             </m:ctrlPr>
           </m:sSubPr>
@@ -728,6 +788,7 @@
             <m:r>
               <w:rPr>
                 <w:rFonts w:ascii="Cambria Math" w:hAnsi="Cambria Math"/>
+                <w:highlight w:val="lightGray"/>
               </w:rPr>
               <m:t>y</m:t>
             </m:r>
@@ -736,6 +797,7 @@
             <m:r>
               <w:rPr>
                 <w:rFonts w:ascii="Cambria Math" w:hAnsi="Cambria Math"/>
+                <w:highlight w:val="lightGray"/>
               </w:rPr>
               <m:t>2</m:t>
             </m:r>
@@ -747,6 +809,7 @@
           </m:rPr>
           <w:rPr>
             <w:rFonts w:ascii="Cambria Math" w:hAnsi="Cambria Math"/>
+            <w:highlight w:val="lightGray"/>
           </w:rPr>
           <m:t>,...,</m:t>
         </m:r>
@@ -755,6 +818,7 @@
             <m:ctrlPr>
               <w:rPr>
                 <w:rFonts w:ascii="Cambria Math" w:hAnsi="Cambria Math"/>
+                <w:highlight w:val="lightGray"/>
               </w:rPr>
             </m:ctrlPr>
           </m:sSubPr>
@@ -762,6 +826,7 @@
             <m:r>
               <w:rPr>
                 <w:rFonts w:ascii="Cambria Math" w:hAnsi="Cambria Math"/>
+                <w:highlight w:val="lightGray"/>
               </w:rPr>
               <m:t>y</m:t>
             </m:r>
@@ -770,6 +835,7 @@
             <m:r>
               <w:rPr>
                 <w:rFonts w:ascii="Cambria Math" w:hAnsi="Cambria Math"/>
+                <w:highlight w:val="lightGray"/>
               </w:rPr>
               <m:t>t</m:t>
             </m:r>
@@ -779,12 +845,14 @@
               </m:rPr>
               <w:rPr>
                 <w:rFonts w:ascii="Cambria Math" w:hAnsi="Cambria Math"/>
+                <w:highlight w:val="lightGray"/>
               </w:rPr>
               <m:t>-</m:t>
             </m:r>
             <m:r>
               <w:rPr>
                 <w:rFonts w:ascii="Cambria Math" w:hAnsi="Cambria Math"/>
+                <w:highlight w:val="lightGray"/>
               </w:rPr>
               <m:t>1</m:t>
             </m:r>
@@ -792,6 +860,9 @@
         </m:sSub>
       </m:oMath>
       <w:r>
+        <w:rPr>
+          <w:highlight w:val="lightGray"/>
+        </w:rPr>
         <w:t>)</w:t>
       </w:r>
       <w:r>
@@ -977,11 +1048,15 @@
           </m:rPr>
           <w:rPr>
             <w:rFonts w:ascii="Cambria Math" w:hAnsi="Cambria Math"/>
+            <w:highlight w:val="lightGray"/>
           </w:rPr>
           <m:t>▫</m:t>
         </m:r>
       </m:oMath>
       <w:r>
+        <w:rPr>
+          <w:highlight w:val="lightGray"/>
+        </w:rPr>
         <w:t xml:space="preserve"> Vanishing gradient problem.</w:t>
       </w:r>
       <w:r>
@@ -1045,9 +1120,18 @@
           <w:ilvl w:val="0"/>
           <w:numId w:val="3"/>
         </w:numPr>
-      </w:pPr>
-      <w:r>
-        <w:t xml:space="preserve">You’re done training an RNN language model. You’re usig it to sample random sentences as follows. What are you doing at each time step </w:t>
+        <w:rPr>
+          <w:highlight w:val="lightGray"/>
+        </w:rPr>
+      </w:pPr>
+      <w:r>
+        <w:t>You’re done training an RNN language model. You’re usi</w:t>
+      </w:r>
+      <w:r>
+        <w:t>n</w:t>
+      </w:r>
+      <w:r>
+        <w:t xml:space="preserve">g it to sample random sentences as follows. What are you doing at each time step </w:t>
       </w:r>
       <m:oMath>
         <m:r>
@@ -1164,11 +1248,15 @@
           </m:rPr>
           <w:rPr>
             <w:rFonts w:ascii="Cambria Math" w:hAnsi="Cambria Math"/>
+            <w:highlight w:val="lightGray"/>
           </w:rPr>
           <m:t>▫</m:t>
         </m:r>
       </m:oMath>
       <w:r>
+        <w:rPr>
+          <w:highlight w:val="lightGray"/>
+        </w:rPr>
         <w:t xml:space="preserve"> (i) Use the probabilities output by the RNN to pick the highest probability word for that time-step as </w:t>
       </w:r>
       <m:oMath>
@@ -1177,6 +1265,7 @@
             <m:ctrlPr>
               <w:rPr>
                 <w:rFonts w:ascii="Cambria Math" w:hAnsi="Cambria Math"/>
+                <w:highlight w:val="lightGray"/>
               </w:rPr>
             </m:ctrlPr>
           </m:sSubPr>
@@ -1184,6 +1273,7 @@
             <m:r>
               <w:rPr>
                 <w:rFonts w:ascii="Cambria Math" w:hAnsi="Cambria Math"/>
+                <w:highlight w:val="lightGray"/>
               </w:rPr>
               <m:t>y</m:t>
             </m:r>
@@ -1192,6 +1282,7 @@
             <m:r>
               <w:rPr>
                 <w:rFonts w:ascii="Cambria Math" w:hAnsi="Cambria Math"/>
+                <w:highlight w:val="lightGray"/>
               </w:rPr>
               <m:t>t</m:t>
             </m:r>
@@ -1199,6 +1290,9 @@
         </m:sSub>
       </m:oMath>
       <w:r>
+        <w:rPr>
+          <w:highlight w:val="lightGray"/>
+        </w:rPr>
         <w:t>. (ii) Then pass this selected word to the next time-step.</w:t>
       </w:r>
       <w:r>
@@ -1211,11 +1305,15 @@
           </m:rPr>
           <w:rPr>
             <w:rFonts w:ascii="Cambria Math" w:hAnsi="Cambria Math"/>
+            <w:highlight w:val="lightGray"/>
           </w:rPr>
           <m:t>▫</m:t>
         </m:r>
       </m:oMath>
       <w:r>
+        <w:rPr>
+          <w:highlight w:val="lightGray"/>
+        </w:rPr>
         <w:t xml:space="preserve"> (i) Use the probabilities output by the RNN to randomly sample a chosen word for that time-step as </w:t>
       </w:r>
       <m:oMath>
@@ -1224,6 +1322,7 @@
             <m:ctrlPr>
               <w:rPr>
                 <w:rFonts w:ascii="Cambria Math" w:hAnsi="Cambria Math"/>
+                <w:highlight w:val="lightGray"/>
               </w:rPr>
             </m:ctrlPr>
           </m:sSubPr>
@@ -1231,6 +1330,7 @@
             <m:r>
               <w:rPr>
                 <w:rFonts w:ascii="Cambria Math" w:hAnsi="Cambria Math"/>
+                <w:highlight w:val="lightGray"/>
               </w:rPr>
               <m:t>y</m:t>
             </m:r>
@@ -1239,6 +1339,7 @@
             <m:r>
               <w:rPr>
                 <w:rFonts w:ascii="Cambria Math" w:hAnsi="Cambria Math"/>
+                <w:highlight w:val="lightGray"/>
               </w:rPr>
               <m:t>t</m:t>
             </m:r>
@@ -1246,6 +1347,9 @@
         </m:sSub>
       </m:oMath>
       <w:r>
+        <w:rPr>
+          <w:highlight w:val="lightGray"/>
+        </w:rPr>
         <w:t>. (ii) Then pass this selected word to the next time-step.</w:t>
       </w:r>
     </w:p>
@@ -1423,22 +1527,30 @@
           </m:rPr>
           <w:rPr>
             <w:rFonts w:ascii="Cambria Math" w:hAnsi="Cambria Math"/>
+            <w:highlight w:val="lightGray"/>
           </w:rPr>
           <m:t>▫</m:t>
         </m:r>
       </m:oMath>
       <w:r>
+        <w:rPr>
+          <w:highlight w:val="lightGray"/>
+        </w:rPr>
         <w:t xml:space="preserve"> Bidirectional RNN, because this allows the prediction of mood on day </w:t>
       </w:r>
       <m:oMath>
         <m:r>
           <w:rPr>
             <w:rFonts w:ascii="Cambria Math" w:hAnsi="Cambria Math"/>
+            <w:highlight w:val="lightGray"/>
           </w:rPr>
           <m:t>t</m:t>
         </m:r>
       </m:oMath>
       <w:r>
+        <w:rPr>
+          <w:highlight w:val="lightGray"/>
+        </w:rPr>
         <w:t xml:space="preserve"> to consider more information.</w:t>
       </w:r>
       <w:r>
@@ -1824,7 +1936,13 @@
         </m:r>
       </m:oMath>
       <w:r>
-        <w:t xml:space="preserve"> False</w:t>
+        <w:t xml:space="preserve"> </w:t>
+      </w:r>
+      <w:r>
+        <w:rPr>
+          <w:highlight w:val="lightGray"/>
+        </w:rPr>
+        <w:t>False</w:t>
       </w:r>
       <w:r>
         <w:br/>
@@ -1850,11 +1968,15 @@
           </m:rPr>
           <w:rPr>
             <w:rFonts w:ascii="Cambria Math" w:hAnsi="Cambria Math"/>
+            <w:highlight w:val="lightGray"/>
           </w:rPr>
           <m:t>▫</m:t>
         </m:r>
       </m:oMath>
       <w:r>
+        <w:rPr>
+          <w:highlight w:val="lightGray"/>
+        </w:rPr>
         <w:t xml:space="preserve"> The input sequence length is large.</w:t>
       </w:r>
       <w:r>
@@ -1903,10 +2025,7 @@
         </m:r>
       </m:oMath>
       <w:r>
-        <w:t xml:space="preserve"> </w:t>
-      </w:r>
-      <w:r>
-        <w:t>A component of the base Transformer network that redirects tensors to their correct layers</w:t>
+        <w:t xml:space="preserve"> A component of the base Transformer network that redirects tensors to their correct layers</w:t>
       </w:r>
       <w:r>
         <w:br/>
@@ -1935,11 +2054,15 @@
           </m:rPr>
           <w:rPr>
             <w:rFonts w:ascii="Cambria Math" w:hAnsi="Cambria Math"/>
+            <w:highlight w:val="lightGray"/>
           </w:rPr>
           <m:t>▫</m:t>
         </m:r>
       </m:oMath>
       <w:r>
+        <w:rPr>
+          <w:highlight w:val="lightGray"/>
+        </w:rPr>
         <w:t xml:space="preserve"> An additional component, usually made up of one or a few layers, to convert the transformer predictions to a task-specific output</w:t>
       </w:r>
       <w:r>
@@ -1966,11 +2089,15 @@
           </m:rPr>
           <w:rPr>
             <w:rFonts w:ascii="Cambria Math" w:hAnsi="Cambria Math"/>
+            <w:highlight w:val="lightGray"/>
           </w:rPr>
           <m:t>▫</m:t>
         </m:r>
       </m:oMath>
       <w:r>
+        <w:rPr>
+          <w:highlight w:val="lightGray"/>
+        </w:rPr>
         <w:t xml:space="preserve"> Truncating </w:t>
       </w:r>
       <m:oMath>
@@ -1980,11 +2107,15 @@
           </m:rPr>
           <w:rPr>
             <w:rFonts w:ascii="Cambria Math" w:hAnsi="Cambria Math"/>
+            <w:highlight w:val="lightGray"/>
           </w:rPr>
           <m:t>▫</m:t>
         </m:r>
       </m:oMath>
       <w:r>
+        <w:rPr>
+          <w:highlight w:val="lightGray"/>
+        </w:rPr>
         <w:t xml:space="preserve"> Returning tensors </w:t>
       </w:r>
       <m:oMath>
@@ -1994,12 +2125,19 @@
           </m:rPr>
           <w:rPr>
             <w:rFonts w:ascii="Cambria Math" w:hAnsi="Cambria Math"/>
+            <w:highlight w:val="lightGray"/>
           </w:rPr>
           <m:t>▫</m:t>
         </m:r>
       </m:oMath>
       <w:r>
-        <w:t xml:space="preserve"> Padding </w:t>
+        <w:rPr>
+          <w:highlight w:val="lightGray"/>
+        </w:rPr>
+        <w:t xml:space="preserve"> Padding</w:t>
+      </w:r>
+      <w:r>
+        <w:t xml:space="preserve"> </w:t>
       </w:r>
       <m:oMath>
         <m:r>
@@ -2381,16 +2519,7 @@
           <w:rPr>
             <w:rFonts w:ascii="Cambria Math" w:hAnsi="Cambria Math"/>
           </w:rPr>
-          <m:t>-</m:t>
-        </m:r>
-        <m:r>
-          <m:rPr>
-            <m:sty m:val="p"/>
-          </m:rPr>
-          <w:rPr>
-            <w:rFonts w:ascii="Cambria Math" w:hAnsi="Cambria Math"/>
-          </w:rPr>
-          <m:t>exp</m:t>
+          <m:t>-exp</m:t>
         </m:r>
         <m:d>
           <m:dPr>
@@ -2740,10 +2869,7 @@
         </m:d>
       </m:oMath>
       <w:r>
-        <w:t xml:space="preserve"> </w:t>
-      </w:r>
-      <w:r>
-        <w:t xml:space="preserve">after logit bias added. Given these connections between the two distributions, you can infer </w:t>
+        <w:t xml:space="preserve"> after logit bias added. Given these connections between the two distributions, you can infer </w:t>
       </w:r>
       <m:oMath>
         <m:r>
@@ -3102,13 +3228,7 @@
                       <w:rPr>
                         <w:rFonts w:ascii="Cambria Math" w:hAnsi="Cambria Math"/>
                       </w:rPr>
-                      <m:t>h</m:t>
-                    </m:r>
-                    <m:r>
-                      <w:rPr>
-                        <w:rFonts w:ascii="Cambria Math" w:hAnsi="Cambria Math"/>
-                      </w:rPr>
-                      <m:t>x</m:t>
+                      <m:t>hx</m:t>
                     </m:r>
                   </m:sub>
                 </m:sSub>
@@ -3265,13 +3385,7 @@
                       <w:rPr>
                         <w:rFonts w:ascii="Cambria Math" w:hAnsi="Cambria Math"/>
                       </w:rPr>
-                      <m:t>y</m:t>
-                    </m:r>
-                    <m:r>
-                      <w:rPr>
-                        <w:rFonts w:ascii="Cambria Math" w:hAnsi="Cambria Math"/>
-                      </w:rPr>
-                      <m:t>h</m:t>
+                      <m:t>yh</m:t>
                     </m:r>
                   </m:sub>
                 </m:sSub>
@@ -3963,13 +4077,7 @@
                       <w:rPr>
                         <w:rFonts w:ascii="Cambria Math" w:hAnsi="Cambria Math"/>
                       </w:rPr>
-                      <m:t>y</m:t>
-                    </m:r>
-                    <m:r>
-                      <w:rPr>
-                        <w:rFonts w:ascii="Cambria Math" w:hAnsi="Cambria Math"/>
-                      </w:rPr>
-                      <m:t>h</m:t>
+                      <m:t>yh</m:t>
                     </m:r>
                   </m:sub>
                 </m:sSub>
@@ -4236,13 +4344,7 @@
                       <w:rPr>
                         <w:rFonts w:ascii="Cambria Math" w:hAnsi="Cambria Math"/>
                       </w:rPr>
-                      <m:t>h</m:t>
-                    </m:r>
-                    <m:r>
-                      <w:rPr>
-                        <w:rFonts w:ascii="Cambria Math" w:hAnsi="Cambria Math"/>
-                      </w:rPr>
-                      <m:t>x</m:t>
+                      <m:t>hx</m:t>
                     </m:r>
                   </m:sub>
                 </m:sSub>
@@ -4311,10 +4413,7 @@
         </m:r>
       </m:oMath>
       <w:r>
-        <w:t xml:space="preserve"> </w:t>
-      </w:r>
-      <w:r>
-        <w:t>is the identity activation (i.e. no activation).</w:t>
+        <w:t xml:space="preserve"> is the identity activation (i.e. no activation).</w:t>
       </w:r>
     </w:p>
     <w:p>
@@ -4404,8 +4503,8 @@
         <w:pStyle w:val="Heading2"/>
       </w:pPr>
       <w:bookmarkStart w:id="5" w:name="backprop-for-rnn"/>
+      <w:bookmarkEnd w:id="3"/>
       <w:bookmarkEnd w:id="4"/>
-      <w:bookmarkEnd w:id="3"/>
       <w:r>
         <w:t>Backprop for RNN</w:t>
       </w:r>
@@ -4524,13 +4623,7 @@
               <w:rPr>
                 <w:rFonts w:ascii="Cambria Math" w:hAnsi="Cambria Math"/>
               </w:rPr>
-              <m:t>y</m:t>
-            </m:r>
-            <m:r>
-              <w:rPr>
-                <w:rFonts w:ascii="Cambria Math" w:hAnsi="Cambria Math"/>
-              </w:rPr>
-              <m:t>h</m:t>
+              <m:t>yh</m:t>
             </m:r>
           </m:sub>
         </m:sSub>
@@ -5929,8 +6022,8 @@
         <w:pStyle w:val="Heading1"/>
       </w:pPr>
       <w:bookmarkStart w:id="6" w:name="self-attention-and-transformers"/>
+      <w:bookmarkEnd w:id="2"/>
       <w:bookmarkEnd w:id="5"/>
-      <w:bookmarkEnd w:id="2"/>
       <w:r>
         <w:t>Self-Attention and Transformers</w:t>
       </w:r>
@@ -7291,10 +7384,7 @@
         </m:sSup>
       </m:oMath>
       <w:r>
-        <w:t xml:space="preserve"> </w:t>
-      </w:r>
-      <w:r>
-        <w:t>are the projection matrices to build query, key and value representations;</w:t>
+        <w:t xml:space="preserve"> are the projection matrices to build query, key and value representations;</w:t>
       </w:r>
     </w:p>
     <w:p>
@@ -8342,10 +8432,7 @@
         </m:sSub>
       </m:oMath>
       <w:r>
-        <w:t xml:space="preserve">. </w:t>
-      </w:r>
-      <w:r>
-        <w:t>Describe one way we can go about implementing such masking.</w:t>
+        <w:t>. Describe one way we can go about implementing such masking.</w:t>
       </w:r>
       <w:r>
         <w:br/>
@@ -8532,13 +8619,7 @@
               <w:rPr>
                 <w:rFonts w:ascii="Cambria Math" w:hAnsi="Cambria Math"/>
               </w:rPr>
-              <m:t>nk</m:t>
-            </m:r>
-            <m:r>
-              <w:rPr>
-                <w:rFonts w:ascii="Cambria Math" w:hAnsi="Cambria Math"/>
-              </w:rPr>
-              <m:t>h</m:t>
+              <m:t>nkh</m:t>
             </m:r>
           </m:e>
         </m:d>
@@ -8905,13 +8986,7 @@
               <w:rPr>
                 <w:rFonts w:ascii="Cambria Math" w:hAnsi="Cambria Math"/>
               </w:rPr>
-              <m:t>nk</m:t>
-            </m:r>
-            <m:r>
-              <w:rPr>
-                <w:rFonts w:ascii="Cambria Math" w:hAnsi="Cambria Math"/>
-              </w:rPr>
-              <m:t>h</m:t>
+              <m:t>nkh</m:t>
             </m:r>
           </m:e>
         </m:d>
@@ -8938,8 +9013,8 @@
         <w:pStyle w:val="Heading1"/>
       </w:pPr>
       <w:bookmarkStart w:id="11" w:name="programming"/>
+      <w:bookmarkEnd w:id="6"/>
       <w:bookmarkEnd w:id="10"/>
-      <w:bookmarkEnd w:id="6"/>
       <w:r>
         <w:t>Programming</w:t>
       </w:r>
@@ -9008,10 +9083,7 @@
         <w:t>hw5</w:t>
       </w:r>
       <w:r>
-        <w:t xml:space="preserve"> </w:t>
-      </w:r>
-      <w:r>
-        <w:t>directory. Your task is to fill in the missing parts in the skeleton code, following the requirements, guidance, and tips provided in this pdf and the comments in the corresponding .py files. The code base has the following structure:</w:t>
+        <w:t xml:space="preserve"> directory. Your task is to fill in the missing parts in the skeleton code, following the requirements, guidance, and tips provided in this pdf and the comments in the corresponding .py files. The code base has the following structure:</w:t>
       </w:r>
     </w:p>
     <w:p>
@@ -9079,10 +9151,7 @@
         <w:t>trainer.py</w:t>
       </w:r>
       <w:r>
-        <w:t xml:space="preserve"> </w:t>
-      </w:r>
-      <w:r>
-        <w:t>is the script for training, evaluating the GPT model, and visualizing the results.</w:t>
+        <w:t xml:space="preserve"> is the script for training, evaluating the GPT model, and visualizing the results.</w:t>
       </w:r>
     </w:p>
     <w:p>
@@ -9362,10 +9431,7 @@
         </w:r>
       </w:hyperlink>
       <w:r>
-        <w:t xml:space="preserve"> on how to use it for the next token prediction. </w:t>
-      </w:r>
-      <w:r>
-        <w:t>However, we will implement it here ourselves, to get through to the smallest details.</w:t>
+        <w:t xml:space="preserve"> on how to use it for the next token prediction. However, we will implement it here ourselves, to get through to the smallest details.</w:t>
       </w:r>
     </w:p>
     <w:p>
@@ -9476,8 +9542,8 @@
         <w:pStyle w:val="Heading3"/>
       </w:pPr>
       <w:bookmarkStart w:id="17" w:name="what-is-attention"/>
+      <w:bookmarkEnd w:id="15"/>
       <w:bookmarkEnd w:id="16"/>
-      <w:bookmarkEnd w:id="15"/>
       <w:r>
         <w:t>What is Attention?</w:t>
       </w:r>
@@ -9497,10 +9563,7 @@
         <w:t>the attention mechanism describes a weighted average of (sequence) elements with the weights dynamically computed based on an input query and elements’ keys</w:t>
       </w:r>
       <w:r>
-        <w:t>. So what does this exactly mean? The goal is to take an average of the features of multiple elements. However, instead of weighting each element equally, we want to weight them depending on their actual values. In other words, we want to dynamically decide on which inputs we want to “attend" more than others. In particular, an attention mechanism has us</w:t>
-      </w:r>
-      <w:r>
-        <w:t>ually four parts we need to specify:</w:t>
+        <w:t>. So what does this exactly mean? The goal is to take an average of the features of multiple elements. However, instead of weighting each element equally, we want to weight them depending on their actual values. In other words, we want to dynamically decide on which inputs we want to “attend" more than others. In particular, an attention mechanism has usually four parts we need to specify:</w:t>
       </w:r>
     </w:p>
     <w:p>
@@ -11013,22 +11076,13 @@
           </m:sSub>
           <m:r>
             <m:rPr>
-              <m:sty m:val="p"/>
-            </m:rPr>
-            <w:rPr>
-              <w:rFonts w:ascii="Cambria Math" w:hAnsi="Cambria Math"/>
-            </w:rPr>
-            <m:t>∼</m:t>
-          </m:r>
-          <m:r>
-            <m:rPr>
               <m:scr m:val="script"/>
               <m:sty m:val="p"/>
             </m:rPr>
             <w:rPr>
               <w:rFonts w:ascii="Cambria Math" w:hAnsi="Cambria Math"/>
             </w:rPr>
-            <m:t>N</m:t>
+            <m:t>∼N</m:t>
           </m:r>
           <m:d>
             <m:dPr>
@@ -11098,22 +11152,13 @@
           </m:sSub>
           <m:r>
             <m:rPr>
-              <m:sty m:val="p"/>
-            </m:rPr>
-            <w:rPr>
-              <w:rFonts w:ascii="Cambria Math" w:hAnsi="Cambria Math"/>
-            </w:rPr>
-            <m:t>∼</m:t>
-          </m:r>
-          <m:r>
-            <m:rPr>
               <m:scr m:val="script"/>
               <m:sty m:val="p"/>
             </m:rPr>
             <w:rPr>
               <w:rFonts w:ascii="Cambria Math" w:hAnsi="Cambria Math"/>
             </w:rPr>
-            <m:t>N</m:t>
+            <m:t>∼N</m:t>
           </m:r>
           <m:d>
             <m:dPr>
@@ -12351,10 +12396,7 @@
         </m:r>
       </m:oMath>
       <w:r>
-        <w:t xml:space="preserve"> </w:t>
-      </w:r>
-      <w:r>
-        <w:t>being the input dimension). Expressed in a computational graph, we can visualize it below (figure credit: ).</w:t>
+        <w:t xml:space="preserve"> being the input dimension). Expressed in a computational graph, we can visualize it below (figure credit: ).</w:t>
       </w:r>
     </w:p>
     <w:p>
@@ -12961,10 +13003,7 @@
         <w:pStyle w:val="FirstParagraph"/>
       </w:pPr>
       <w:r>
-        <w:t>The Layer Normalization also plays an important role in the Transformer architecture as it enables faster training and provides small regularization. Additionally, it ensures that the features are in a similar magnitude among the elements in the sequence. We are not using Batch Normalization because it depends on the batch size which is often small with Transformers (they require a lot of GPU memory), and BatchNorm has shown to perform particularly badly in language as the features of words tend to have a m</w:t>
-      </w:r>
-      <w:r>
-        <w:t>uch higher variance (there are many, very rare words which need to be considered for a good distribution estimate).</w:t>
+        <w:t>The Layer Normalization also plays an important role in the Transformer architecture as it enables faster training and provides small regularization. Additionally, it ensures that the features are in a similar magnitude among the elements in the sequence. We are not using Batch Normalization because it depends on the batch size which is often small with Transformers (they require a lot of GPU memory), and BatchNorm has shown to perform particularly badly in language as the features of words tend to have a much higher variance (there are many, very rare words which need to be considered for a good distribution estimate).</w:t>
       </w:r>
     </w:p>
     <w:p>
@@ -13669,9 +13708,9 @@
         <w:pStyle w:val="Heading1"/>
       </w:pPr>
       <w:bookmarkStart w:id="25" w:name="optional-feedback"/>
+      <w:bookmarkEnd w:id="11"/>
+      <w:bookmarkEnd w:id="14"/>
       <w:bookmarkEnd w:id="24"/>
-      <w:bookmarkEnd w:id="14"/>
-      <w:bookmarkEnd w:id="11"/>
       <w:r>
         <w:t>Optional Feedback</w:t>
       </w:r>
@@ -13683,8 +13722,8 @@
       <w:r>
         <w:t>Have feedback for this assignment? Found something confusing? We’d love to hear from you!</w:t>
       </w:r>
-    </w:p>
-    <w:bookmarkEnd w:id="25"/>
+      <w:bookmarkEnd w:id="25"/>
+    </w:p>
     <w:sectPr>
       <w:footnotePr>
         <w:numRestart w:val="eachSect"/>
@@ -15604,6 +15643,18 @@
 </file>
 
 <file path=customXml/item2.xml><?xml version="1.0" encoding="utf-8"?>
+<p:properties xmlns:p="http://schemas.microsoft.com/office/2006/metadata/properties" xmlns:xsi="http://www.w3.org/2001/XMLSchema-instance" xmlns:pc="http://schemas.microsoft.com/office/infopath/2007/PartnerControls">
+  <documentManagement>
+    <Tag xmlns="e3b5c32c-df6c-443f-b08b-73d85d62f2b5" xsi:nil="true"/>
+    <lcf76f155ced4ddcb4097134ff3c332f xmlns="e3b5c32c-df6c-443f-b08b-73d85d62f2b5">
+      <Terms xmlns="http://schemas.microsoft.com/office/infopath/2007/PartnerControls"/>
+    </lcf76f155ced4ddcb4097134ff3c332f>
+    <TaxCatchAll xmlns="168931df-3f45-4445-be76-105235143e52" xsi:nil="true"/>
+  </documentManagement>
+</p:properties>
+</file>
+
+<file path=customXml/item3.xml><?xml version="1.0" encoding="utf-8"?>
 <ct:contentTypeSchema xmlns:ct="http://schemas.microsoft.com/office/2006/metadata/contentType" xmlns:ma="http://schemas.microsoft.com/office/2006/metadata/properties/metaAttributes" ct:_="" ma:_="" ma:contentTypeName="Document" ma:contentTypeID="0x010100681B81209776AF40B8AAD3C366C78D42" ma:contentTypeVersion="19" ma:contentTypeDescription="Create a new document." ma:contentTypeScope="" ma:versionID="fbb3406e25de908b5a868738d5cb1834">
   <xsd:schema xmlns:xsd="http://www.w3.org/2001/XMLSchema" xmlns:xs="http://www.w3.org/2001/XMLSchema" xmlns:p="http://schemas.microsoft.com/office/2006/metadata/properties" xmlns:ns2="e3b5c32c-df6c-443f-b08b-73d85d62f2b5" xmlns:ns3="168931df-3f45-4445-be76-105235143e52" targetNamespace="http://schemas.microsoft.com/office/2006/metadata/properties" ma:root="true" ma:fieldsID="a51a2fd210533027d0c682d7a8bd76c2" ns2:_="" ns3:_="">
     <xsd:import namespace="e3b5c32c-df6c-443f-b08b-73d85d62f2b5"/>
@@ -15866,18 +15917,6 @@
 </ct:contentTypeSchema>
 </file>
 
-<file path=customXml/item3.xml><?xml version="1.0" encoding="utf-8"?>
-<p:properties xmlns:p="http://schemas.microsoft.com/office/2006/metadata/properties" xmlns:xsi="http://www.w3.org/2001/XMLSchema-instance" xmlns:pc="http://schemas.microsoft.com/office/infopath/2007/PartnerControls">
-  <documentManagement>
-    <Tag xmlns="e3b5c32c-df6c-443f-b08b-73d85d62f2b5" xsi:nil="true"/>
-    <lcf76f155ced4ddcb4097134ff3c332f xmlns="e3b5c32c-df6c-443f-b08b-73d85d62f2b5">
-      <Terms xmlns="http://schemas.microsoft.com/office/infopath/2007/PartnerControls"/>
-    </lcf76f155ced4ddcb4097134ff3c332f>
-    <TaxCatchAll xmlns="168931df-3f45-4445-be76-105235143e52" xsi:nil="true"/>
-  </documentManagement>
-</p:properties>
-</file>
-
 <file path=customXml/itemProps1.xml><?xml version="1.0" encoding="utf-8"?>
 <ds:datastoreItem xmlns:ds="http://schemas.openxmlformats.org/officeDocument/2006/customXml" ds:itemID="{6DC721D0-8C37-4ED0-B2BA-E5D496784399}">
   <ds:schemaRefs>
@@ -15887,6 +15926,17 @@
 </file>
 
 <file path=customXml/itemProps2.xml><?xml version="1.0" encoding="utf-8"?>
+<ds:datastoreItem xmlns:ds="http://schemas.openxmlformats.org/officeDocument/2006/customXml" ds:itemID="{57FE726F-209B-4B07-A667-913F25694FF4}">
+  <ds:schemaRefs>
+    <ds:schemaRef ds:uri="http://schemas.microsoft.com/office/2006/metadata/properties"/>
+    <ds:schemaRef ds:uri="http://schemas.microsoft.com/office/infopath/2007/PartnerControls"/>
+    <ds:schemaRef ds:uri="e3b5c32c-df6c-443f-b08b-73d85d62f2b5"/>
+    <ds:schemaRef ds:uri="168931df-3f45-4445-be76-105235143e52"/>
+  </ds:schemaRefs>
+</ds:datastoreItem>
+</file>
+
+<file path=customXml/itemProps3.xml><?xml version="1.0" encoding="utf-8"?>
 <ds:datastoreItem xmlns:ds="http://schemas.openxmlformats.org/officeDocument/2006/customXml" ds:itemID="{B22B9555-3581-4AC3-9E01-63DAAE16CAA3}">
   <ds:schemaRefs>
     <ds:schemaRef ds:uri="http://schemas.microsoft.com/office/2006/metadata/contentType"/>
@@ -15903,15 +15953,4 @@
     <ds:schemaRef ds:uri="http://schemas.microsoft.com/internal/obd"/>
   </ds:schemaRefs>
 </ds:datastoreItem>
-</file>
-
-<file path=customXml/itemProps3.xml><?xml version="1.0" encoding="utf-8"?>
-<ds:datastoreItem xmlns:ds="http://schemas.openxmlformats.org/officeDocument/2006/customXml" ds:itemID="{57FE726F-209B-4B07-A667-913F25694FF4}">
-  <ds:schemaRefs>
-    <ds:schemaRef ds:uri="http://schemas.microsoft.com/office/2006/metadata/properties"/>
-    <ds:schemaRef ds:uri="http://schemas.microsoft.com/office/infopath/2007/PartnerControls"/>
-    <ds:schemaRef ds:uri="e3b5c32c-df6c-443f-b08b-73d85d62f2b5"/>
-    <ds:schemaRef ds:uri="168931df-3f45-4445-be76-105235143e52"/>
-  </ds:schemaRefs>
-</ds:datastoreItem>
 </file>
</xml_diff>